<commit_message>
updates for week 7
</commit_message>
<xml_diff>
--- a/TechComm/assignments/try-its/GroupSchedule.docx
+++ b/TechComm/assignments/try-its/GroupSchedule.docx
@@ -61,7 +61,7 @@
           <w:ilvl w:val="0"/>
           <w:numId w:val="1"/>
         </w:numPr>
-        <w:spacing w:after="240" w:line="240" w:lineRule="auto"/>
+        <w:spacing w:after="200" w:line="240" w:lineRule="auto"/>
         <w:ind w:left="360"/>
         <w:contextualSpacing w:val="0"/>
         <w:rPr>
@@ -101,6 +101,14 @@
           <w:szCs w:val="24"/>
         </w:rPr>
         <w:t>, and add the target due dates to Calendar Pro Tab in Teams.</w:t>
+      </w:r>
+      <w:r>
+        <w:rPr>
+          <w:rFonts w:ascii="Calibri" w:hAnsi="Calibri" w:cs="Calibri"/>
+          <w:sz w:val="24"/>
+          <w:szCs w:val="24"/>
+        </w:rPr>
+        <w:t xml:space="preserve"> </w:t>
       </w:r>
     </w:p>
     <w:p>
@@ -110,7 +118,7 @@
           <w:ilvl w:val="0"/>
           <w:numId w:val="1"/>
         </w:numPr>
-        <w:spacing w:after="240" w:line="240" w:lineRule="auto"/>
+        <w:spacing w:after="200" w:line="240" w:lineRule="auto"/>
         <w:ind w:left="360"/>
         <w:contextualSpacing w:val="0"/>
         <w:rPr>
@@ -125,47 +133,7 @@
           <w:sz w:val="24"/>
           <w:szCs w:val="24"/>
         </w:rPr>
-        <w:t xml:space="preserve">Change the target dates for submitting </w:t>
-      </w:r>
-      <w:r>
-        <w:rPr>
-          <w:rFonts w:ascii="Calibri" w:hAnsi="Calibri" w:cs="Calibri"/>
-          <w:sz w:val="24"/>
-          <w:szCs w:val="24"/>
-        </w:rPr>
-        <w:t>work as needed</w:t>
-      </w:r>
-      <w:r>
-        <w:rPr>
-          <w:rFonts w:ascii="Calibri" w:hAnsi="Calibri" w:cs="Calibri"/>
-          <w:sz w:val="24"/>
-          <w:szCs w:val="24"/>
-        </w:rPr>
-        <w:t xml:space="preserve">. I’ve </w:t>
-      </w:r>
-      <w:r>
-        <w:rPr>
-          <w:rFonts w:ascii="Calibri" w:hAnsi="Calibri" w:cs="Calibri"/>
-          <w:sz w:val="24"/>
-          <w:szCs w:val="24"/>
-        </w:rPr>
-        <w:t>listed</w:t>
-      </w:r>
-      <w:r>
-        <w:rPr>
-          <w:rFonts w:ascii="Calibri" w:hAnsi="Calibri" w:cs="Calibri"/>
-          <w:sz w:val="24"/>
-          <w:szCs w:val="24"/>
-        </w:rPr>
-        <w:t xml:space="preserve"> them in the table below as a starting place</w:t>
-      </w:r>
-      <w:r>
-        <w:rPr>
-          <w:rFonts w:ascii="Calibri" w:hAnsi="Calibri" w:cs="Calibri"/>
-          <w:sz w:val="24"/>
-          <w:szCs w:val="24"/>
-        </w:rPr>
-        <w:t>.</w:t>
+        <w:t>Make room for religious and cultural events (like Yom Kippur and Diwali) as you create your schedule.</w:t>
       </w:r>
     </w:p>
     <w:p>
@@ -175,7 +143,7 @@
           <w:ilvl w:val="0"/>
           <w:numId w:val="1"/>
         </w:numPr>
-        <w:spacing w:after="240" w:line="240" w:lineRule="auto"/>
+        <w:spacing w:after="200" w:line="240" w:lineRule="auto"/>
         <w:ind w:left="360"/>
         <w:contextualSpacing w:val="0"/>
         <w:rPr>
@@ -190,7 +158,7 @@
           <w:sz w:val="24"/>
           <w:szCs w:val="24"/>
         </w:rPr>
-        <w:t>Remember that the Grace Period for Try-Its ends on the following Wednesday</w:t>
+        <w:t xml:space="preserve">Change the target dates for submitting </w:t>
       </w:r>
       <w:r>
         <w:rPr>
@@ -198,7 +166,7 @@
           <w:sz w:val="24"/>
           <w:szCs w:val="24"/>
         </w:rPr>
-        <w:t xml:space="preserve"> (listed below)</w:t>
+        <w:t>work as needed</w:t>
       </w:r>
       <w:r>
         <w:rPr>
@@ -206,7 +174,31 @@
           <w:sz w:val="24"/>
           <w:szCs w:val="24"/>
         </w:rPr>
-        <w:t xml:space="preserve"> and the Grace Period for the Major Projects ends on December 6. </w:t>
+        <w:t xml:space="preserve">. I’ve </w:t>
+      </w:r>
+      <w:r>
+        <w:rPr>
+          <w:rFonts w:ascii="Calibri" w:hAnsi="Calibri" w:cs="Calibri"/>
+          <w:sz w:val="24"/>
+          <w:szCs w:val="24"/>
+        </w:rPr>
+        <w:t>listed</w:t>
+      </w:r>
+      <w:r>
+        <w:rPr>
+          <w:rFonts w:ascii="Calibri" w:hAnsi="Calibri" w:cs="Calibri"/>
+          <w:sz w:val="24"/>
+          <w:szCs w:val="24"/>
+        </w:rPr>
+        <w:t xml:space="preserve"> them in the table below as a starting place</w:t>
+      </w:r>
+      <w:r>
+        <w:rPr>
+          <w:rFonts w:ascii="Calibri" w:hAnsi="Calibri" w:cs="Calibri"/>
+          <w:sz w:val="24"/>
+          <w:szCs w:val="24"/>
+        </w:rPr>
+        <w:t>.</w:t>
       </w:r>
     </w:p>
     <w:p>
@@ -216,7 +208,7 @@
           <w:ilvl w:val="0"/>
           <w:numId w:val="1"/>
         </w:numPr>
-        <w:spacing w:after="240" w:line="240" w:lineRule="auto"/>
+        <w:spacing w:after="200" w:line="240" w:lineRule="auto"/>
         <w:ind w:left="360"/>
         <w:contextualSpacing w:val="0"/>
         <w:rPr>
@@ -231,7 +223,7 @@
           <w:sz w:val="24"/>
           <w:szCs w:val="24"/>
         </w:rPr>
-        <w:t>A</w:t>
+        <w:t>Remember that the Grace Period for Try-Its ends on the following Wednesday</w:t>
       </w:r>
       <w:r>
         <w:rPr>
@@ -239,7 +231,7 @@
           <w:sz w:val="24"/>
           <w:szCs w:val="24"/>
         </w:rPr>
-        <w:t xml:space="preserve">dd more </w:t>
+        <w:t xml:space="preserve"> (listed below)</w:t>
       </w:r>
       <w:r>
         <w:rPr>
@@ -247,31 +239,7 @@
           <w:sz w:val="24"/>
           <w:szCs w:val="24"/>
         </w:rPr>
-        <w:t>activities</w:t>
-      </w:r>
-      <w:r>
-        <w:rPr>
-          <w:rFonts w:ascii="Calibri" w:hAnsi="Calibri" w:cs="Calibri"/>
-          <w:sz w:val="24"/>
-          <w:szCs w:val="24"/>
-        </w:rPr>
-        <w:t xml:space="preserve"> if you like, </w:t>
-      </w:r>
-      <w:r>
-        <w:rPr>
-          <w:rFonts w:ascii="Calibri" w:hAnsi="Calibri" w:cs="Calibri"/>
-          <w:sz w:val="24"/>
-          <w:szCs w:val="24"/>
-        </w:rPr>
-        <w:t>such as</w:t>
-      </w:r>
-      <w:r>
-        <w:rPr>
-          <w:rFonts w:ascii="Calibri" w:hAnsi="Calibri" w:cs="Calibri"/>
-          <w:sz w:val="24"/>
-          <w:szCs w:val="24"/>
-        </w:rPr>
-        <w:t xml:space="preserve"> tentative dates for additional meetings. </w:t>
+        <w:t xml:space="preserve"> and the Grace Period for the Major Projects ends on December 6. </w:t>
       </w:r>
     </w:p>
     <w:p>
@@ -281,7 +249,72 @@
           <w:ilvl w:val="0"/>
           <w:numId w:val="1"/>
         </w:numPr>
-        <w:spacing w:after="240" w:line="240" w:lineRule="auto"/>
+        <w:spacing w:after="200" w:line="240" w:lineRule="auto"/>
+        <w:ind w:left="360"/>
+        <w:contextualSpacing w:val="0"/>
+        <w:rPr>
+          <w:rFonts w:ascii="Calibri" w:hAnsi="Calibri" w:cs="Calibri"/>
+          <w:sz w:val="24"/>
+          <w:szCs w:val="24"/>
+        </w:rPr>
+      </w:pPr>
+      <w:r>
+        <w:rPr>
+          <w:rFonts w:ascii="Calibri" w:hAnsi="Calibri" w:cs="Calibri"/>
+          <w:sz w:val="24"/>
+          <w:szCs w:val="24"/>
+        </w:rPr>
+        <w:t>A</w:t>
+      </w:r>
+      <w:r>
+        <w:rPr>
+          <w:rFonts w:ascii="Calibri" w:hAnsi="Calibri" w:cs="Calibri"/>
+          <w:sz w:val="24"/>
+          <w:szCs w:val="24"/>
+        </w:rPr>
+        <w:t xml:space="preserve">dd more </w:t>
+      </w:r>
+      <w:r>
+        <w:rPr>
+          <w:rFonts w:ascii="Calibri" w:hAnsi="Calibri" w:cs="Calibri"/>
+          <w:sz w:val="24"/>
+          <w:szCs w:val="24"/>
+        </w:rPr>
+        <w:t>activities</w:t>
+      </w:r>
+      <w:r>
+        <w:rPr>
+          <w:rFonts w:ascii="Calibri" w:hAnsi="Calibri" w:cs="Calibri"/>
+          <w:sz w:val="24"/>
+          <w:szCs w:val="24"/>
+        </w:rPr>
+        <w:t xml:space="preserve"> if you like, </w:t>
+      </w:r>
+      <w:r>
+        <w:rPr>
+          <w:rFonts w:ascii="Calibri" w:hAnsi="Calibri" w:cs="Calibri"/>
+          <w:sz w:val="24"/>
+          <w:szCs w:val="24"/>
+        </w:rPr>
+        <w:t>such as</w:t>
+      </w:r>
+      <w:r>
+        <w:rPr>
+          <w:rFonts w:ascii="Calibri" w:hAnsi="Calibri" w:cs="Calibri"/>
+          <w:sz w:val="24"/>
+          <w:szCs w:val="24"/>
+        </w:rPr>
+        <w:t xml:space="preserve"> tentative dates for additional meetings. </w:t>
+      </w:r>
+    </w:p>
+    <w:p>
+      <w:pPr>
+        <w:pStyle w:val="ListParagraph"/>
+        <w:numPr>
+          <w:ilvl w:val="0"/>
+          <w:numId w:val="1"/>
+        </w:numPr>
+        <w:spacing w:after="200" w:line="240" w:lineRule="auto"/>
         <w:ind w:left="360"/>
         <w:contextualSpacing w:val="0"/>
         <w:rPr>
@@ -484,6 +517,16 @@
                 <w:szCs w:val="24"/>
               </w:rPr>
             </w:pPr>
+            <w:r>
+              <w:rPr>
+                <w:rFonts w:ascii="Calibri" w:hAnsi="Calibri" w:cs="Calibri"/>
+                <w:b w:val="0"/>
+                <w:bCs w:val="0"/>
+                <w:sz w:val="24"/>
+                <w:szCs w:val="24"/>
+              </w:rPr>
+              <w:t>10/11</w:t>
+            </w:r>
           </w:p>
         </w:tc>
         <w:tc>
@@ -505,15 +548,7 @@
                 <w:sz w:val="24"/>
                 <w:szCs w:val="24"/>
               </w:rPr>
-              <w:t>R</w:t>
-            </w:r>
-            <w:r>
-              <w:rPr>
-                <w:rFonts w:ascii="Calibri" w:hAnsi="Calibri" w:cs="Calibri"/>
-                <w:sz w:val="24"/>
-                <w:szCs w:val="24"/>
-              </w:rPr>
-              <w:t>ough draft of Proposal</w:t>
+              <w:t>Fall Break (no classes)</w:t>
             </w:r>
           </w:p>
         </w:tc>
@@ -537,36 +572,6 @@
                 <w:szCs w:val="24"/>
               </w:rPr>
             </w:pPr>
-            <w:r>
-              <w:rPr>
-                <w:rFonts w:ascii="Calibri" w:hAnsi="Calibri" w:cs="Calibri"/>
-                <w:b w:val="0"/>
-                <w:bCs w:val="0"/>
-                <w:sz w:val="24"/>
-                <w:szCs w:val="24"/>
-              </w:rPr>
-              <w:t>10/18 at 11:</w:t>
-            </w:r>
-            <w:r>
-              <w:rPr>
-                <w:rFonts w:ascii="Calibri" w:hAnsi="Calibri" w:cs="Calibri"/>
-                <w:b w:val="0"/>
-                <w:bCs w:val="0"/>
-                <w:sz w:val="24"/>
-                <w:szCs w:val="24"/>
-              </w:rPr>
-              <w:t>59 PM</w:t>
-            </w:r>
-            <w:r>
-              <w:rPr>
-                <w:rFonts w:ascii="Calibri" w:hAnsi="Calibri" w:cs="Calibri"/>
-                <w:b w:val="0"/>
-                <w:bCs w:val="0"/>
-                <w:sz w:val="24"/>
-                <w:szCs w:val="24"/>
-              </w:rPr>
-              <w:t xml:space="preserve"> (default)</w:t>
-            </w:r>
           </w:p>
         </w:tc>
         <w:tc>
@@ -588,23 +593,15 @@
                 <w:sz w:val="24"/>
                 <w:szCs w:val="24"/>
               </w:rPr>
-              <w:t>Submit Try-Its #15 &amp; 16</w:t>
-            </w:r>
-            <w:r>
-              <w:rPr>
-                <w:rFonts w:ascii="Calibri" w:hAnsi="Calibri" w:cs="Calibri"/>
-                <w:sz w:val="24"/>
-                <w:szCs w:val="24"/>
-              </w:rPr>
-              <w:t xml:space="preserve"> (Grace Period ends 10</w:t>
-            </w:r>
-            <w:r>
-              <w:rPr>
-                <w:rFonts w:ascii="Calibri" w:hAnsi="Calibri" w:cs="Calibri"/>
-                <w:sz w:val="24"/>
-                <w:szCs w:val="24"/>
-              </w:rPr>
-              <w:t>/23)</w:t>
+              <w:t>R</w:t>
+            </w:r>
+            <w:r>
+              <w:rPr>
+                <w:rFonts w:ascii="Calibri" w:hAnsi="Calibri" w:cs="Calibri"/>
+                <w:sz w:val="24"/>
+                <w:szCs w:val="24"/>
+              </w:rPr>
+              <w:t>ough draft of Proposal</w:t>
             </w:r>
           </w:p>
         </w:tc>
@@ -625,6 +622,36 @@
                 <w:szCs w:val="24"/>
               </w:rPr>
             </w:pPr>
+            <w:r>
+              <w:rPr>
+                <w:rFonts w:ascii="Calibri" w:hAnsi="Calibri" w:cs="Calibri"/>
+                <w:b w:val="0"/>
+                <w:bCs w:val="0"/>
+                <w:sz w:val="24"/>
+                <w:szCs w:val="24"/>
+              </w:rPr>
+              <w:t>10/18 at 11:</w:t>
+            </w:r>
+            <w:r>
+              <w:rPr>
+                <w:rFonts w:ascii="Calibri" w:hAnsi="Calibri" w:cs="Calibri"/>
+                <w:b w:val="0"/>
+                <w:bCs w:val="0"/>
+                <w:sz w:val="24"/>
+                <w:szCs w:val="24"/>
+              </w:rPr>
+              <w:t>59 PM</w:t>
+            </w:r>
+            <w:r>
+              <w:rPr>
+                <w:rFonts w:ascii="Calibri" w:hAnsi="Calibri" w:cs="Calibri"/>
+                <w:b w:val="0"/>
+                <w:bCs w:val="0"/>
+                <w:sz w:val="24"/>
+                <w:szCs w:val="24"/>
+              </w:rPr>
+              <w:t xml:space="preserve"> (default)</w:t>
+            </w:r>
           </w:p>
         </w:tc>
         <w:tc>
@@ -646,7 +673,23 @@
                 <w:sz w:val="24"/>
                 <w:szCs w:val="24"/>
               </w:rPr>
-              <w:t>Final draft of Proposal</w:t>
+              <w:t>Submit Try-Its #15 &amp; 16</w:t>
+            </w:r>
+            <w:r>
+              <w:rPr>
+                <w:rFonts w:ascii="Calibri" w:hAnsi="Calibri" w:cs="Calibri"/>
+                <w:sz w:val="24"/>
+                <w:szCs w:val="24"/>
+              </w:rPr>
+              <w:t xml:space="preserve"> (Grace Period ends 10</w:t>
+            </w:r>
+            <w:r>
+              <w:rPr>
+                <w:rFonts w:ascii="Calibri" w:hAnsi="Calibri" w:cs="Calibri"/>
+                <w:sz w:val="24"/>
+                <w:szCs w:val="24"/>
+              </w:rPr>
+              <w:t>/23)</w:t>
             </w:r>
           </w:p>
         </w:tc>
@@ -691,7 +734,7 @@
                 <w:sz w:val="24"/>
                 <w:szCs w:val="24"/>
               </w:rPr>
-              <w:t>Complete Proposal self-checks</w:t>
+              <w:t>Final draft of Proposal</w:t>
             </w:r>
           </w:p>
         </w:tc>
@@ -712,36 +755,6 @@
                 <w:szCs w:val="24"/>
               </w:rPr>
             </w:pPr>
-            <w:r>
-              <w:rPr>
-                <w:rFonts w:ascii="Calibri" w:hAnsi="Calibri" w:cs="Calibri"/>
-                <w:b w:val="0"/>
-                <w:bCs w:val="0"/>
-                <w:sz w:val="24"/>
-                <w:szCs w:val="24"/>
-              </w:rPr>
-              <w:t>10/25 at 11:</w:t>
-            </w:r>
-            <w:r>
-              <w:rPr>
-                <w:rFonts w:ascii="Calibri" w:hAnsi="Calibri" w:cs="Calibri"/>
-                <w:b w:val="0"/>
-                <w:bCs w:val="0"/>
-                <w:sz w:val="24"/>
-                <w:szCs w:val="24"/>
-              </w:rPr>
-              <w:t>59 PM</w:t>
-            </w:r>
-            <w:r>
-              <w:rPr>
-                <w:rFonts w:ascii="Calibri" w:hAnsi="Calibri" w:cs="Calibri"/>
-                <w:b w:val="0"/>
-                <w:bCs w:val="0"/>
-                <w:sz w:val="24"/>
-                <w:szCs w:val="24"/>
-              </w:rPr>
-              <w:t xml:space="preserve"> (default)</w:t>
-            </w:r>
           </w:p>
         </w:tc>
         <w:tc>
@@ -763,7 +776,7 @@
                 <w:sz w:val="24"/>
                 <w:szCs w:val="24"/>
               </w:rPr>
-              <w:t>Complete any changes and submit the Proposal</w:t>
+              <w:t>Complete Proposal self-checks</w:t>
             </w:r>
           </w:p>
         </w:tc>
@@ -838,39 +851,7 @@
                 <w:sz w:val="24"/>
                 <w:szCs w:val="24"/>
               </w:rPr>
-              <w:t>Submit Try-Its #1</w:t>
-            </w:r>
-            <w:r>
-              <w:rPr>
-                <w:rFonts w:ascii="Calibri" w:hAnsi="Calibri" w:cs="Calibri"/>
-                <w:sz w:val="24"/>
-                <w:szCs w:val="24"/>
-              </w:rPr>
-              <w:t>7</w:t>
-            </w:r>
-            <w:r>
-              <w:rPr>
-                <w:rFonts w:ascii="Calibri" w:hAnsi="Calibri" w:cs="Calibri"/>
-                <w:sz w:val="24"/>
-                <w:szCs w:val="24"/>
-              </w:rPr>
-              <w:t xml:space="preserve"> &amp; 1</w:t>
-            </w:r>
-            <w:r>
-              <w:rPr>
-                <w:rFonts w:ascii="Calibri" w:hAnsi="Calibri" w:cs="Calibri"/>
-                <w:sz w:val="24"/>
-                <w:szCs w:val="24"/>
-              </w:rPr>
-              <w:t>8</w:t>
-            </w:r>
-            <w:r>
-              <w:rPr>
-                <w:rFonts w:ascii="Calibri" w:hAnsi="Calibri" w:cs="Calibri"/>
-                <w:sz w:val="24"/>
-                <w:szCs w:val="24"/>
-              </w:rPr>
-              <w:t xml:space="preserve"> (Grace Period ends 10/30)</w:t>
+              <w:t>Complete any changes and submit the Proposal</w:t>
             </w:r>
           </w:p>
         </w:tc>
@@ -891,6 +872,36 @@
                 <w:szCs w:val="24"/>
               </w:rPr>
             </w:pPr>
+            <w:r>
+              <w:rPr>
+                <w:rFonts w:ascii="Calibri" w:hAnsi="Calibri" w:cs="Calibri"/>
+                <w:b w:val="0"/>
+                <w:bCs w:val="0"/>
+                <w:sz w:val="24"/>
+                <w:szCs w:val="24"/>
+              </w:rPr>
+              <w:t>10/25 at 11:</w:t>
+            </w:r>
+            <w:r>
+              <w:rPr>
+                <w:rFonts w:ascii="Calibri" w:hAnsi="Calibri" w:cs="Calibri"/>
+                <w:b w:val="0"/>
+                <w:bCs w:val="0"/>
+                <w:sz w:val="24"/>
+                <w:szCs w:val="24"/>
+              </w:rPr>
+              <w:t>59 PM</w:t>
+            </w:r>
+            <w:r>
+              <w:rPr>
+                <w:rFonts w:ascii="Calibri" w:hAnsi="Calibri" w:cs="Calibri"/>
+                <w:b w:val="0"/>
+                <w:bCs w:val="0"/>
+                <w:sz w:val="24"/>
+                <w:szCs w:val="24"/>
+              </w:rPr>
+              <w:t xml:space="preserve"> (default)</w:t>
+            </w:r>
           </w:p>
         </w:tc>
         <w:tc>
@@ -912,7 +923,39 @@
                 <w:sz w:val="24"/>
                 <w:szCs w:val="24"/>
               </w:rPr>
-              <w:t>Divide research tasks for the Recommendation Report</w:t>
+              <w:t>Submit Try-Its #1</w:t>
+            </w:r>
+            <w:r>
+              <w:rPr>
+                <w:rFonts w:ascii="Calibri" w:hAnsi="Calibri" w:cs="Calibri"/>
+                <w:sz w:val="24"/>
+                <w:szCs w:val="24"/>
+              </w:rPr>
+              <w:t>7</w:t>
+            </w:r>
+            <w:r>
+              <w:rPr>
+                <w:rFonts w:ascii="Calibri" w:hAnsi="Calibri" w:cs="Calibri"/>
+                <w:sz w:val="24"/>
+                <w:szCs w:val="24"/>
+              </w:rPr>
+              <w:t xml:space="preserve"> &amp; 1</w:t>
+            </w:r>
+            <w:r>
+              <w:rPr>
+                <w:rFonts w:ascii="Calibri" w:hAnsi="Calibri" w:cs="Calibri"/>
+                <w:sz w:val="24"/>
+                <w:szCs w:val="24"/>
+              </w:rPr>
+              <w:t>8</w:t>
+            </w:r>
+            <w:r>
+              <w:rPr>
+                <w:rFonts w:ascii="Calibri" w:hAnsi="Calibri" w:cs="Calibri"/>
+                <w:sz w:val="24"/>
+                <w:szCs w:val="24"/>
+              </w:rPr>
+              <w:t xml:space="preserve"> (Grace Period ends 10/30)</w:t>
             </w:r>
           </w:p>
         </w:tc>
@@ -936,36 +979,6 @@
                 <w:szCs w:val="24"/>
               </w:rPr>
             </w:pPr>
-            <w:r>
-              <w:rPr>
-                <w:rFonts w:ascii="Calibri" w:hAnsi="Calibri" w:cs="Calibri"/>
-                <w:b w:val="0"/>
-                <w:bCs w:val="0"/>
-                <w:sz w:val="24"/>
-                <w:szCs w:val="24"/>
-              </w:rPr>
-              <w:t>11/1 at 11:</w:t>
-            </w:r>
-            <w:r>
-              <w:rPr>
-                <w:rFonts w:ascii="Calibri" w:hAnsi="Calibri" w:cs="Calibri"/>
-                <w:b w:val="0"/>
-                <w:bCs w:val="0"/>
-                <w:sz w:val="24"/>
-                <w:szCs w:val="24"/>
-              </w:rPr>
-              <w:t>59 PM</w:t>
-            </w:r>
-            <w:r>
-              <w:rPr>
-                <w:rFonts w:ascii="Calibri" w:hAnsi="Calibri" w:cs="Calibri"/>
-                <w:b w:val="0"/>
-                <w:bCs w:val="0"/>
-                <w:sz w:val="24"/>
-                <w:szCs w:val="24"/>
-              </w:rPr>
-              <w:t xml:space="preserve"> (default)</w:t>
-            </w:r>
           </w:p>
         </w:tc>
         <w:tc>
@@ -987,15 +1000,7 @@
                 <w:sz w:val="24"/>
                 <w:szCs w:val="24"/>
               </w:rPr>
-              <w:t>Submit Try-Its #19 &amp; 20</w:t>
-            </w:r>
-            <w:r>
-              <w:rPr>
-                <w:rFonts w:ascii="Calibri" w:hAnsi="Calibri" w:cs="Calibri"/>
-                <w:sz w:val="24"/>
-                <w:szCs w:val="24"/>
-              </w:rPr>
-              <w:t xml:space="preserve"> (Grace Period ends 11/6)</w:t>
+              <w:t>Divide research tasks for the Recommendation Report</w:t>
             </w:r>
           </w:p>
         </w:tc>
@@ -1016,6 +1021,36 @@
                 <w:szCs w:val="24"/>
               </w:rPr>
             </w:pPr>
+            <w:r>
+              <w:rPr>
+                <w:rFonts w:ascii="Calibri" w:hAnsi="Calibri" w:cs="Calibri"/>
+                <w:b w:val="0"/>
+                <w:bCs w:val="0"/>
+                <w:sz w:val="24"/>
+                <w:szCs w:val="24"/>
+              </w:rPr>
+              <w:t>11/1 at 11:</w:t>
+            </w:r>
+            <w:r>
+              <w:rPr>
+                <w:rFonts w:ascii="Calibri" w:hAnsi="Calibri" w:cs="Calibri"/>
+                <w:b w:val="0"/>
+                <w:bCs w:val="0"/>
+                <w:sz w:val="24"/>
+                <w:szCs w:val="24"/>
+              </w:rPr>
+              <w:t>59 PM</w:t>
+            </w:r>
+            <w:r>
+              <w:rPr>
+                <w:rFonts w:ascii="Calibri" w:hAnsi="Calibri" w:cs="Calibri"/>
+                <w:b w:val="0"/>
+                <w:bCs w:val="0"/>
+                <w:sz w:val="24"/>
+                <w:szCs w:val="24"/>
+              </w:rPr>
+              <w:t xml:space="preserve"> (default)</w:t>
+            </w:r>
           </w:p>
         </w:tc>
         <w:tc>
@@ -1037,7 +1072,15 @@
                 <w:sz w:val="24"/>
                 <w:szCs w:val="24"/>
               </w:rPr>
-              <w:t>Rough draft of Progress Report</w:t>
+              <w:t>Submit Try-Its #19 &amp; 20</w:t>
+            </w:r>
+            <w:r>
+              <w:rPr>
+                <w:rFonts w:ascii="Calibri" w:hAnsi="Calibri" w:cs="Calibri"/>
+                <w:sz w:val="24"/>
+                <w:szCs w:val="24"/>
+              </w:rPr>
+              <w:t xml:space="preserve"> (Grace Period ends 11/6)</w:t>
             </w:r>
           </w:p>
         </w:tc>
@@ -1082,7 +1125,7 @@
                 <w:sz w:val="24"/>
                 <w:szCs w:val="24"/>
               </w:rPr>
-              <w:t>Complete Progress Report self-checks</w:t>
+              <w:t>Rough draft of Progress Report</w:t>
             </w:r>
           </w:p>
         </w:tc>
@@ -1103,36 +1146,6 @@
                 <w:szCs w:val="24"/>
               </w:rPr>
             </w:pPr>
-            <w:r>
-              <w:rPr>
-                <w:rFonts w:ascii="Calibri" w:hAnsi="Calibri" w:cs="Calibri"/>
-                <w:b w:val="0"/>
-                <w:bCs w:val="0"/>
-                <w:sz w:val="24"/>
-                <w:szCs w:val="24"/>
-              </w:rPr>
-              <w:t>11/8 at 11:</w:t>
-            </w:r>
-            <w:r>
-              <w:rPr>
-                <w:rFonts w:ascii="Calibri" w:hAnsi="Calibri" w:cs="Calibri"/>
-                <w:b w:val="0"/>
-                <w:bCs w:val="0"/>
-                <w:sz w:val="24"/>
-                <w:szCs w:val="24"/>
-              </w:rPr>
-              <w:t>59 PM</w:t>
-            </w:r>
-            <w:r>
-              <w:rPr>
-                <w:rFonts w:ascii="Calibri" w:hAnsi="Calibri" w:cs="Calibri"/>
-                <w:b w:val="0"/>
-                <w:bCs w:val="0"/>
-                <w:sz w:val="24"/>
-                <w:szCs w:val="24"/>
-              </w:rPr>
-              <w:t xml:space="preserve"> (default)</w:t>
-            </w:r>
           </w:p>
         </w:tc>
         <w:tc>
@@ -1154,15 +1167,7 @@
                 <w:sz w:val="24"/>
                 <w:szCs w:val="24"/>
               </w:rPr>
-              <w:t>Complete any changes and submit the</w:t>
-            </w:r>
-            <w:r>
-              <w:rPr>
-                <w:rFonts w:ascii="Calibri" w:hAnsi="Calibri" w:cs="Calibri"/>
-                <w:sz w:val="24"/>
-                <w:szCs w:val="24"/>
-              </w:rPr>
-              <w:t xml:space="preserve"> Progress Report</w:t>
+              <w:t>Complete Progress Report self-checks</w:t>
             </w:r>
           </w:p>
         </w:tc>
@@ -1194,17 +1199,7 @@
                 <w:sz w:val="24"/>
                 <w:szCs w:val="24"/>
               </w:rPr>
-              <w:t>11/8</w:t>
-            </w:r>
-            <w:r>
-              <w:rPr>
-                <w:rFonts w:ascii="Calibri" w:hAnsi="Calibri" w:cs="Calibri"/>
-                <w:b w:val="0"/>
-                <w:bCs w:val="0"/>
-                <w:sz w:val="24"/>
-                <w:szCs w:val="24"/>
-              </w:rPr>
-              <w:t xml:space="preserve"> at 11:</w:t>
+              <w:t>11/8 at 11:</w:t>
             </w:r>
             <w:r>
               <w:rPr>
@@ -1247,15 +1242,15 @@
                 <w:sz w:val="24"/>
                 <w:szCs w:val="24"/>
               </w:rPr>
-              <w:t>Submit Try-Its #21 &amp; 22</w:t>
-            </w:r>
-            <w:r>
-              <w:rPr>
-                <w:rFonts w:ascii="Calibri" w:hAnsi="Calibri" w:cs="Calibri"/>
-                <w:sz w:val="24"/>
-                <w:szCs w:val="24"/>
-              </w:rPr>
-              <w:t xml:space="preserve"> (Grace Period ends 11/13)</w:t>
+              <w:t>Complete any changes and submit the</w:t>
+            </w:r>
+            <w:r>
+              <w:rPr>
+                <w:rFonts w:ascii="Calibri" w:hAnsi="Calibri" w:cs="Calibri"/>
+                <w:sz w:val="24"/>
+                <w:szCs w:val="24"/>
+              </w:rPr>
+              <w:t xml:space="preserve"> Progress Report</w:t>
             </w:r>
           </w:p>
         </w:tc>
@@ -1276,6 +1271,46 @@
                 <w:szCs w:val="24"/>
               </w:rPr>
             </w:pPr>
+            <w:r>
+              <w:rPr>
+                <w:rFonts w:ascii="Calibri" w:hAnsi="Calibri" w:cs="Calibri"/>
+                <w:b w:val="0"/>
+                <w:bCs w:val="0"/>
+                <w:sz w:val="24"/>
+                <w:szCs w:val="24"/>
+              </w:rPr>
+              <w:t>11/8</w:t>
+            </w:r>
+            <w:r>
+              <w:rPr>
+                <w:rFonts w:ascii="Calibri" w:hAnsi="Calibri" w:cs="Calibri"/>
+                <w:b w:val="0"/>
+                <w:bCs w:val="0"/>
+                <w:sz w:val="24"/>
+                <w:szCs w:val="24"/>
+              </w:rPr>
+              <w:t xml:space="preserve"> at 11:</w:t>
+            </w:r>
+            <w:r>
+              <w:rPr>
+                <w:rFonts w:ascii="Calibri" w:hAnsi="Calibri" w:cs="Calibri"/>
+                <w:b w:val="0"/>
+                <w:bCs w:val="0"/>
+                <w:sz w:val="24"/>
+                <w:szCs w:val="24"/>
+              </w:rPr>
+              <w:t>59 PM</w:t>
+            </w:r>
+            <w:r>
+              <w:rPr>
+                <w:rFonts w:ascii="Calibri" w:hAnsi="Calibri" w:cs="Calibri"/>
+                <w:b w:val="0"/>
+                <w:bCs w:val="0"/>
+                <w:sz w:val="24"/>
+                <w:szCs w:val="24"/>
+              </w:rPr>
+              <w:t xml:space="preserve"> (default)</w:t>
+            </w:r>
           </w:p>
         </w:tc>
         <w:tc>
@@ -1297,23 +1332,15 @@
                 <w:sz w:val="24"/>
                 <w:szCs w:val="24"/>
               </w:rPr>
-              <w:t>R</w:t>
-            </w:r>
-            <w:r>
-              <w:rPr>
-                <w:rFonts w:ascii="Calibri" w:hAnsi="Calibri" w:cs="Calibri"/>
-                <w:sz w:val="24"/>
-                <w:szCs w:val="24"/>
-              </w:rPr>
-              <w:t xml:space="preserve">ough draft of </w:t>
-            </w:r>
-            <w:r>
-              <w:rPr>
-                <w:rFonts w:ascii="Calibri" w:hAnsi="Calibri" w:cs="Calibri"/>
-                <w:sz w:val="24"/>
-                <w:szCs w:val="24"/>
-              </w:rPr>
-              <w:t>Recommendation Report</w:t>
+              <w:t>Submit Try-Its #21 &amp; 22</w:t>
+            </w:r>
+            <w:r>
+              <w:rPr>
+                <w:rFonts w:ascii="Calibri" w:hAnsi="Calibri" w:cs="Calibri"/>
+                <w:sz w:val="24"/>
+                <w:szCs w:val="24"/>
+              </w:rPr>
+              <w:t xml:space="preserve"> (Grace Period ends 11/13)</w:t>
             </w:r>
           </w:p>
         </w:tc>
@@ -1337,46 +1364,6 @@
                 <w:szCs w:val="24"/>
               </w:rPr>
             </w:pPr>
-            <w:r>
-              <w:rPr>
-                <w:rFonts w:ascii="Calibri" w:hAnsi="Calibri" w:cs="Calibri"/>
-                <w:b w:val="0"/>
-                <w:bCs w:val="0"/>
-                <w:sz w:val="24"/>
-                <w:szCs w:val="24"/>
-              </w:rPr>
-              <w:t>11/</w:t>
-            </w:r>
-            <w:r>
-              <w:rPr>
-                <w:rFonts w:ascii="Calibri" w:hAnsi="Calibri" w:cs="Calibri"/>
-                <w:b w:val="0"/>
-                <w:bCs w:val="0"/>
-                <w:sz w:val="24"/>
-                <w:szCs w:val="24"/>
-              </w:rPr>
-              <w:t>15 at 11:</w:t>
-            </w:r>
-            <w:r>
-              <w:rPr>
-                <w:rFonts w:ascii="Calibri" w:hAnsi="Calibri" w:cs="Calibri"/>
-                <w:b w:val="0"/>
-                <w:bCs w:val="0"/>
-                <w:sz w:val="24"/>
-                <w:szCs w:val="24"/>
-              </w:rPr>
-              <w:t>59 PM</w:t>
-            </w:r>
-            <w:r>
-              <w:rPr>
-                <w:rFonts w:ascii="Calibri" w:hAnsi="Calibri" w:cs="Calibri"/>
-                <w:b w:val="0"/>
-                <w:bCs w:val="0"/>
-                <w:sz w:val="24"/>
-                <w:szCs w:val="24"/>
-              </w:rPr>
-              <w:t xml:space="preserve"> (default)</w:t>
-            </w:r>
           </w:p>
         </w:tc>
         <w:tc>
@@ -1398,15 +1385,23 @@
                 <w:sz w:val="24"/>
                 <w:szCs w:val="24"/>
               </w:rPr>
-              <w:t>Submit Try-Its #23 &amp; 24</w:t>
-            </w:r>
-            <w:r>
-              <w:rPr>
-                <w:rFonts w:ascii="Calibri" w:hAnsi="Calibri" w:cs="Calibri"/>
-                <w:sz w:val="24"/>
-                <w:szCs w:val="24"/>
-              </w:rPr>
-              <w:t xml:space="preserve"> (Grace Period ends 11/20)</w:t>
+              <w:t>R</w:t>
+            </w:r>
+            <w:r>
+              <w:rPr>
+                <w:rFonts w:ascii="Calibri" w:hAnsi="Calibri" w:cs="Calibri"/>
+                <w:sz w:val="24"/>
+                <w:szCs w:val="24"/>
+              </w:rPr>
+              <w:t xml:space="preserve">ough draft of </w:t>
+            </w:r>
+            <w:r>
+              <w:rPr>
+                <w:rFonts w:ascii="Calibri" w:hAnsi="Calibri" w:cs="Calibri"/>
+                <w:sz w:val="24"/>
+                <w:szCs w:val="24"/>
+              </w:rPr>
+              <w:t>Recommendation Report</w:t>
             </w:r>
           </w:p>
         </w:tc>
@@ -1427,6 +1422,46 @@
                 <w:szCs w:val="24"/>
               </w:rPr>
             </w:pPr>
+            <w:r>
+              <w:rPr>
+                <w:rFonts w:ascii="Calibri" w:hAnsi="Calibri" w:cs="Calibri"/>
+                <w:b w:val="0"/>
+                <w:bCs w:val="0"/>
+                <w:sz w:val="24"/>
+                <w:szCs w:val="24"/>
+              </w:rPr>
+              <w:t>11/</w:t>
+            </w:r>
+            <w:r>
+              <w:rPr>
+                <w:rFonts w:ascii="Calibri" w:hAnsi="Calibri" w:cs="Calibri"/>
+                <w:b w:val="0"/>
+                <w:bCs w:val="0"/>
+                <w:sz w:val="24"/>
+                <w:szCs w:val="24"/>
+              </w:rPr>
+              <w:t>15 at 11:</w:t>
+            </w:r>
+            <w:r>
+              <w:rPr>
+                <w:rFonts w:ascii="Calibri" w:hAnsi="Calibri" w:cs="Calibri"/>
+                <w:b w:val="0"/>
+                <w:bCs w:val="0"/>
+                <w:sz w:val="24"/>
+                <w:szCs w:val="24"/>
+              </w:rPr>
+              <w:t>59 PM</w:t>
+            </w:r>
+            <w:r>
+              <w:rPr>
+                <w:rFonts w:ascii="Calibri" w:hAnsi="Calibri" w:cs="Calibri"/>
+                <w:b w:val="0"/>
+                <w:bCs w:val="0"/>
+                <w:sz w:val="24"/>
+                <w:szCs w:val="24"/>
+              </w:rPr>
+              <w:t xml:space="preserve"> (default)</w:t>
+            </w:r>
           </w:p>
         </w:tc>
         <w:tc>
@@ -1448,15 +1483,15 @@
                 <w:sz w:val="24"/>
                 <w:szCs w:val="24"/>
               </w:rPr>
-              <w:t xml:space="preserve">Final draft of </w:t>
-            </w:r>
-            <w:r>
-              <w:rPr>
-                <w:rFonts w:ascii="Calibri" w:hAnsi="Calibri" w:cs="Calibri"/>
-                <w:sz w:val="24"/>
-                <w:szCs w:val="24"/>
-              </w:rPr>
-              <w:t>Recommendation Report</w:t>
+              <w:t>Submit Try-Its #23 &amp; 24</w:t>
+            </w:r>
+            <w:r>
+              <w:rPr>
+                <w:rFonts w:ascii="Calibri" w:hAnsi="Calibri" w:cs="Calibri"/>
+                <w:sz w:val="24"/>
+                <w:szCs w:val="24"/>
+              </w:rPr>
+              <w:t xml:space="preserve"> (Grace Period ends 11/20)</w:t>
             </w:r>
           </w:p>
         </w:tc>
@@ -1480,6 +1515,56 @@
                 <w:szCs w:val="24"/>
               </w:rPr>
             </w:pPr>
+          </w:p>
+        </w:tc>
+        <w:tc>
+          <w:tcPr>
+            <w:tcW w:w="6570" w:type="dxa"/>
+          </w:tcPr>
+          <w:p>
+            <w:pPr>
+              <w:cnfStyle w:val="000000100000" w:firstRow="0" w:lastRow="0" w:firstColumn="0" w:lastColumn="0" w:oddVBand="0" w:evenVBand="0" w:oddHBand="1" w:evenHBand="0" w:firstRowFirstColumn="0" w:firstRowLastColumn="0" w:lastRowFirstColumn="0" w:lastRowLastColumn="0"/>
+              <w:rPr>
+                <w:rFonts w:ascii="Calibri" w:hAnsi="Calibri" w:cs="Calibri"/>
+                <w:sz w:val="24"/>
+                <w:szCs w:val="24"/>
+              </w:rPr>
+            </w:pPr>
+            <w:r>
+              <w:rPr>
+                <w:rFonts w:ascii="Calibri" w:hAnsi="Calibri" w:cs="Calibri"/>
+                <w:sz w:val="24"/>
+                <w:szCs w:val="24"/>
+              </w:rPr>
+              <w:t xml:space="preserve">Final draft of </w:t>
+            </w:r>
+            <w:r>
+              <w:rPr>
+                <w:rFonts w:ascii="Calibri" w:hAnsi="Calibri" w:cs="Calibri"/>
+                <w:sz w:val="24"/>
+                <w:szCs w:val="24"/>
+              </w:rPr>
+              <w:t>Recommendation Report</w:t>
+            </w:r>
+          </w:p>
+        </w:tc>
+      </w:tr>
+      <w:tr>
+        <w:tc>
+          <w:tcPr>
+            <w:cnfStyle w:val="001000000000" w:firstRow="0" w:lastRow="0" w:firstColumn="1" w:lastColumn="0" w:oddVBand="0" w:evenVBand="0" w:oddHBand="0" w:evenHBand="0" w:firstRowFirstColumn="0" w:firstRowLastColumn="0" w:lastRowFirstColumn="0" w:lastRowLastColumn="0"/>
+            <w:tcW w:w="3235" w:type="dxa"/>
+          </w:tcPr>
+          <w:p>
+            <w:pPr>
+              <w:rPr>
+                <w:rFonts w:ascii="Calibri" w:hAnsi="Calibri" w:cs="Calibri"/>
+                <w:b w:val="0"/>
+                <w:bCs w:val="0"/>
+                <w:sz w:val="24"/>
+                <w:szCs w:val="24"/>
+              </w:rPr>
+            </w:pPr>
             <w:r>
               <w:rPr>
                 <w:rFonts w:ascii="Calibri" w:hAnsi="Calibri" w:cs="Calibri"/>
@@ -1528,6 +1613,69 @@
           </w:tcPr>
           <w:p>
             <w:pPr>
+              <w:cnfStyle w:val="000000000000" w:firstRow="0" w:lastRow="0" w:firstColumn="0" w:lastColumn="0" w:oddVBand="0" w:evenVBand="0" w:oddHBand="0" w:evenHBand="0" w:firstRowFirstColumn="0" w:firstRowLastColumn="0" w:lastRowFirstColumn="0" w:lastRowLastColumn="0"/>
+              <w:rPr>
+                <w:rFonts w:ascii="Calibri" w:hAnsi="Calibri" w:cs="Calibri"/>
+                <w:sz w:val="24"/>
+                <w:szCs w:val="24"/>
+              </w:rPr>
+            </w:pPr>
+            <w:r>
+              <w:rPr>
+                <w:rFonts w:ascii="Calibri" w:hAnsi="Calibri" w:cs="Calibri"/>
+                <w:sz w:val="24"/>
+                <w:szCs w:val="24"/>
+              </w:rPr>
+              <w:t>Submit Try-Its #25 &amp; 26</w:t>
+            </w:r>
+            <w:r>
+              <w:rPr>
+                <w:rFonts w:ascii="Calibri" w:hAnsi="Calibri" w:cs="Calibri"/>
+                <w:sz w:val="24"/>
+                <w:szCs w:val="24"/>
+              </w:rPr>
+              <w:t xml:space="preserve"> (Grace Period ends 12/4)</w:t>
+            </w:r>
+          </w:p>
+        </w:tc>
+      </w:tr>
+      <w:tr>
+        <w:trPr>
+          <w:cnfStyle w:val="000000100000" w:firstRow="0" w:lastRow="0" w:firstColumn="0" w:lastColumn="0" w:oddVBand="0" w:evenVBand="0" w:oddHBand="1" w:evenHBand="0" w:firstRowFirstColumn="0" w:firstRowLastColumn="0" w:lastRowFirstColumn="0" w:lastRowLastColumn="0"/>
+        </w:trPr>
+        <w:tc>
+          <w:tcPr>
+            <w:cnfStyle w:val="001000000000" w:firstRow="0" w:lastRow="0" w:firstColumn="1" w:lastColumn="0" w:oddVBand="0" w:evenVBand="0" w:oddHBand="0" w:evenHBand="0" w:firstRowFirstColumn="0" w:firstRowLastColumn="0" w:lastRowFirstColumn="0" w:lastRowLastColumn="0"/>
+            <w:tcW w:w="3235" w:type="dxa"/>
+          </w:tcPr>
+          <w:p>
+            <w:pPr>
+              <w:rPr>
+                <w:rFonts w:ascii="Calibri" w:hAnsi="Calibri" w:cs="Calibri"/>
+                <w:b w:val="0"/>
+                <w:bCs w:val="0"/>
+                <w:sz w:val="24"/>
+                <w:szCs w:val="24"/>
+              </w:rPr>
+            </w:pPr>
+            <w:r>
+              <w:rPr>
+                <w:rFonts w:ascii="Calibri" w:hAnsi="Calibri" w:cs="Calibri"/>
+                <w:b w:val="0"/>
+                <w:bCs w:val="0"/>
+                <w:sz w:val="24"/>
+                <w:szCs w:val="24"/>
+              </w:rPr>
+              <w:t>11/23 to 12/1</w:t>
+            </w:r>
+          </w:p>
+        </w:tc>
+        <w:tc>
+          <w:tcPr>
+            <w:tcW w:w="6570" w:type="dxa"/>
+          </w:tcPr>
+          <w:p>
+            <w:pPr>
               <w:cnfStyle w:val="000000100000" w:firstRow="0" w:lastRow="0" w:firstColumn="0" w:lastColumn="0" w:oddVBand="0" w:evenVBand="0" w:oddHBand="1" w:evenHBand="0" w:firstRowFirstColumn="0" w:firstRowLastColumn="0" w:lastRowFirstColumn="0" w:lastRowLastColumn="0"/>
               <w:rPr>
                 <w:rFonts w:ascii="Calibri" w:hAnsi="Calibri" w:cs="Calibri"/>
@@ -1541,15 +1689,7 @@
                 <w:sz w:val="24"/>
                 <w:szCs w:val="24"/>
               </w:rPr>
-              <w:t>Submit Try-Its #25 &amp; 26</w:t>
-            </w:r>
-            <w:r>
-              <w:rPr>
-                <w:rFonts w:ascii="Calibri" w:hAnsi="Calibri" w:cs="Calibri"/>
-                <w:sz w:val="24"/>
-                <w:szCs w:val="24"/>
-              </w:rPr>
-              <w:t xml:space="preserve"> (Grace Period ends 12/4)</w:t>
+              <w:t>Thanksgiving Break (no classes)</w:t>
             </w:r>
           </w:p>
         </w:tc>

</xml_diff>